<commit_message>
our final, jhyau for juniors
</commit_message>
<xml_diff>
--- a/Documents/Final/FinalThesisResult.docx
+++ b/Documents/Final/FinalThesisResult.docx
@@ -625,7 +625,7 @@
           </w:tcPr>
           <w:p>
             <w:r>
-              <w:t>1</w:t>
+              <w:t/>
             </w:r>
             <w:bookmarkStart w:id="0" w:name="_GoBack"/>
             <w:bookmarkEnd w:id="0"/>
@@ -638,7 +638,7 @@
           </w:tcPr>
           <w:p>
             <w:r>
-              <w:t>077bct098</w:t>
+              <w:t/>
             </w:r>
           </w:p>
         </w:tc>
@@ -649,7 +649,7 @@
           </w:tcPr>
           <w:p>
             <w:r>
-              <w:t>sdf56</w:t>
+              <w:t/>
             </w:r>
           </w:p>
         </w:tc>
@@ -660,7 +660,7 @@
           </w:tcPr>
           <w:p>
             <w:r>
-              <w:t>darpan</w:t>
+              <w:t/>
             </w:r>
           </w:p>
         </w:tc>
@@ -675,7 +675,7 @@
               <w:jc w:val="center"/>
             </w:pPr>
             <w:r>
-              <w:t>30</w:t>
+              <w:t/>
             </w:r>
           </w:p>
         </w:tc>
@@ -690,7 +690,7 @@
               <w:jc w:val="center"/>
             </w:pPr>
             <w:r>
-              <w:t>70</w:t>
+              <w:t/>
             </w:r>
           </w:p>
         </w:tc>
@@ -705,7 +705,7 @@
               <w:jc w:val="center"/>
             </w:pPr>
             <w:r>
-              <w:t>100</w:t>
+              <w:t/>
             </w:r>
           </w:p>
         </w:tc>

</xml_diff>